<commit_message>
Doc: Update <<CCeph PG状态.docx>>
Signed-off-by: Dong Yuan <yuandong1222@gmail.com>
</commit_message>
<xml_diff>
--- a/doc/12.CCeph PG状态.docx
+++ b/doc/12.CCeph PG状态.docx
@@ -77,9 +77,544 @@
         <w:t xml:space="preserve">1 </w:t>
       </w:r>
       <w:r>
+        <w:rPr>
+          <w:rFonts w:hint="eastAsia"/>
+        </w:rPr>
         <w:t>PG</w:t>
       </w:r>
       <w:r>
+        <w:t>与</w:t>
+      </w:r>
+      <w:r>
+        <w:t>PG</w:t>
+      </w:r>
+      <w:r>
+        <w:rPr>
+          <w:rFonts w:hint="eastAsia"/>
+        </w:rPr>
+        <w:t>实例</w:t>
+      </w:r>
+    </w:p>
+    <w:p>
+      <w:pPr>
+        <w:pStyle w:val="a"/>
+        <w:ind w:firstLine="420"/>
+      </w:pPr>
+      <w:r>
+        <w:t>PG表示一个逻辑</w:t>
+      </w:r>
+      <w:r>
+        <w:rPr>
+          <w:rFonts w:hint="eastAsia"/>
+        </w:rPr>
+        <w:t>概念</w:t>
+      </w:r>
+      <w:r>
+        <w:t>，</w:t>
+      </w:r>
+      <w:r>
+        <w:rPr>
+          <w:rFonts w:hint="eastAsia"/>
+        </w:rPr>
+        <w:t>即数据</w:t>
+      </w:r>
+      <w:r>
+        <w:t>分布相同的一组对象的集合，</w:t>
+      </w:r>
+      <w:r>
+        <w:rPr>
+          <w:rFonts w:hint="eastAsia"/>
+        </w:rPr>
+        <w:t>也可以</w:t>
+      </w:r>
+      <w:r>
+        <w:t>理解为一致性哈希算法中的虚拟节点，</w:t>
+      </w:r>
+      <w:r>
+        <w:rPr>
+          <w:rFonts w:hint="eastAsia"/>
+        </w:rPr>
+        <w:t>即</w:t>
+      </w:r>
+      <w:r>
+        <w:t>用作计算</w:t>
+      </w:r>
+      <w:r>
+        <w:t>数据分布的单位</w:t>
+      </w:r>
+      <w:r>
+        <w:t>。</w:t>
+      </w:r>
+    </w:p>
+    <w:p>
+      <w:pPr>
+        <w:pStyle w:val="a"/>
+        <w:ind w:firstLine="420"/>
+      </w:pPr>
+      <w:r>
+        <w:rPr>
+          <w:rFonts w:hint="eastAsia"/>
+        </w:rPr>
+        <w:t>一个</w:t>
+      </w:r>
+      <w:r>
+        <w:t>存储池内的</w:t>
+      </w:r>
+      <w:r>
+        <w:rPr>
+          <w:rFonts w:hint="eastAsia"/>
+        </w:rPr>
+        <w:t>PG</w:t>
+      </w:r>
+      <w:r>
+        <w:t>数目通常是恒定的，</w:t>
+      </w:r>
+      <w:r>
+        <w:rPr>
+          <w:rFonts w:hint="eastAsia"/>
+        </w:rPr>
+        <w:t>例如</w:t>
+      </w:r>
+      <w:r>
+        <w:t>256</w:t>
+      </w:r>
+      <w:r>
+        <w:rPr>
+          <w:rFonts w:hint="eastAsia"/>
+        </w:rPr>
+        <w:t>个</w:t>
+      </w:r>
+      <w:r>
+        <w:t>，</w:t>
+      </w:r>
+      <w:r>
+        <w:rPr>
+          <w:rFonts w:hint="eastAsia"/>
+        </w:rPr>
+        <w:t>每一个</w:t>
+      </w:r>
+      <w:r>
+        <w:t>PG对应一个pg_id</w:t>
+      </w:r>
+      <w:r>
+        <w:t>。</w:t>
+      </w:r>
+      <w:r>
+        <w:t>而每一个PG</w:t>
+      </w:r>
+      <w:r>
+        <w:rPr>
+          <w:rFonts w:hint="eastAsia"/>
+        </w:rPr>
+        <w:t>包含的</w:t>
+      </w:r>
+      <w:r>
+        <w:t>对象数目可以是</w:t>
+      </w:r>
+      <w:r>
+        <w:rPr>
+          <w:rFonts w:hint="eastAsia"/>
+        </w:rPr>
+        <w:t>无限多个</w:t>
+      </w:r>
+      <w:r>
+        <w:t>。</w:t>
+      </w:r>
+      <w:r>
+        <w:rPr>
+          <w:rFonts w:hint="eastAsia"/>
+        </w:rPr>
+        <w:t>对象</w:t>
+      </w:r>
+      <w:r>
+        <w:t>通过一个简单的映射算法（</w:t>
+      </w:r>
+      <w:r>
+        <w:rPr>
+          <w:rFonts w:hint="eastAsia"/>
+        </w:rPr>
+        <w:t>例如</w:t>
+      </w:r>
+      <w:r>
+        <w:t>余除）对应</w:t>
+      </w:r>
+      <w:r>
+        <w:rPr>
+          <w:rFonts w:hint="eastAsia"/>
+        </w:rPr>
+        <w:t>到</w:t>
+      </w:r>
+      <w:r>
+        <w:t>PG</w:t>
+      </w:r>
+      <w:r>
+        <w:t>。</w:t>
+      </w:r>
+    </w:p>
+    <w:p>
+      <w:pPr>
+        <w:pStyle w:val="a"/>
+        <w:ind w:firstLine="420"/>
+      </w:pPr>
+      <w:r>
+        <w:t>一个PG</w:t>
+      </w:r>
+      <w:r>
+        <w:rPr>
+          <w:rFonts w:hint="eastAsia"/>
+        </w:rPr>
+        <w:t>在实际</w:t>
+      </w:r>
+      <w:r>
+        <w:t>存储中，</w:t>
+      </w:r>
+      <w:r>
+        <w:rPr>
+          <w:rFonts w:hint="eastAsia"/>
+        </w:rPr>
+        <w:t>根据</w:t>
+      </w:r>
+      <w:r>
+        <w:t>定义的副本数目，</w:t>
+      </w:r>
+      <w:r>
+        <w:rPr>
+          <w:rFonts w:hint="eastAsia"/>
+        </w:rPr>
+        <w:t>对应</w:t>
+      </w:r>
+      <w:r>
+        <w:t>多个PG实例。</w:t>
+      </w:r>
+      <w:r>
+        <w:t>例如，</w:t>
+      </w:r>
+      <w:r>
+        <w:rPr>
+          <w:rFonts w:hint="eastAsia"/>
+        </w:rPr>
+        <w:t>如果</w:t>
+      </w:r>
+      <w:r>
+        <w:t>存储池采用三副本</w:t>
+      </w:r>
+      <w:r>
+        <w:rPr>
+          <w:rFonts w:hint="eastAsia"/>
+        </w:rPr>
+        <w:t>的</w:t>
+      </w:r>
+      <w:r>
+        <w:t>存储策略，</w:t>
+      </w:r>
+      <w:r>
+        <w:rPr>
+          <w:rFonts w:hint="eastAsia"/>
+        </w:rPr>
+        <w:t>则</w:t>
+      </w:r>
+      <w:r>
+        <w:t>每一个PG对应三个</w:t>
+      </w:r>
+      <w:r>
+        <w:t>存储实例</w:t>
+      </w:r>
+      <w:r>
+        <w:rPr>
+          <w:rFonts w:hint="eastAsia"/>
+        </w:rPr>
+        <w:t>；如果</w:t>
+      </w:r>
+      <w:r>
+        <w:t>存储池采用8+4</w:t>
+      </w:r>
+      <w:r>
+        <w:rPr>
+          <w:rFonts w:hint="eastAsia"/>
+        </w:rPr>
+        <w:t>的</w:t>
+      </w:r>
+      <w:r>
+        <w:t>EC存储策略，</w:t>
+      </w:r>
+      <w:r>
+        <w:rPr>
+          <w:rFonts w:hint="eastAsia"/>
+        </w:rPr>
+        <w:t>则每一个</w:t>
+      </w:r>
+      <w:r>
+        <w:t>PG对应12</w:t>
+      </w:r>
+      <w:r>
+        <w:rPr>
+          <w:rFonts w:hint="eastAsia"/>
+        </w:rPr>
+        <w:t>个</w:t>
+      </w:r>
+      <w:r>
+        <w:t>存储实例。</w:t>
+      </w:r>
+      <w:r>
+        <w:rPr>
+          <w:rFonts w:hint="eastAsia"/>
+        </w:rPr>
+        <w:t>通常</w:t>
+      </w:r>
+      <w:r>
+        <w:t>，</w:t>
+      </w:r>
+      <w:bookmarkStart w:id="0" w:name="_GoBack"/>
+      <w:bookmarkEnd w:id="0"/>
+      <w:r>
+        <w:rPr>
+          <w:rFonts w:hint="eastAsia"/>
+        </w:rPr>
+        <w:t>将</w:t>
+      </w:r>
+      <w:r>
+        <w:t>PG的实例数目</w:t>
+      </w:r>
+      <w:r>
+        <w:t>记为N。</w:t>
+      </w:r>
+    </w:p>
+    <w:p>
+      <w:pPr>
+        <w:pStyle w:val="a"/>
+        <w:ind w:firstLine="420"/>
+      </w:pPr>
+      <w:r>
+        <w:rPr>
+          <w:rFonts w:hint="eastAsia"/>
+        </w:rPr>
+        <w:t>在</w:t>
+      </w:r>
+      <w:r>
+        <w:t>计算PG的数据分布时，</w:t>
+      </w:r>
+      <w:r>
+        <w:t>PG根据当前的OSD的情况，</w:t>
+      </w:r>
+      <w:r>
+        <w:rPr>
+          <w:rFonts w:hint="eastAsia"/>
+        </w:rPr>
+        <w:t>被映射</w:t>
+      </w:r>
+      <w:r>
+        <w:t>到一个</w:t>
+      </w:r>
+      <w:r>
+        <w:rPr>
+          <w:rFonts w:hint="eastAsia"/>
+        </w:rPr>
+        <w:t>向量</w:t>
+      </w:r>
+      <w:r>
+        <w:t>中，向量的</w:t>
+      </w:r>
+      <w:r>
+        <w:rPr>
+          <w:rFonts w:hint="eastAsia"/>
+        </w:rPr>
+        <w:t>维度</w:t>
+      </w:r>
+      <w:r>
+        <w:t>为N。</w:t>
+      </w:r>
+      <w:r>
+        <w:rPr>
+          <w:rFonts w:hint="eastAsia"/>
+        </w:rPr>
+        <w:t>例如</w:t>
+      </w:r>
+      <w:r>
+        <w:t>集群中存在osd.a, osd.b, …</w:t>
+      </w:r>
+      <w:r>
+        <w:rPr>
+          <w:rFonts w:hint="eastAsia"/>
+        </w:rPr>
+        <w:t xml:space="preserve">. </w:t>
+      </w:r>
+      <w:r>
+        <w:t>O</w:t>
+      </w:r>
+      <w:r>
+        <w:rPr>
+          <w:rFonts w:hint="eastAsia"/>
+        </w:rPr>
+        <w:t>sd.z</w:t>
+      </w:r>
+      <w:r>
+        <w:t>,</w:t>
+      </w:r>
+      <w:r>
+        <w:rPr>
+          <w:rFonts w:hint="eastAsia"/>
+        </w:rPr>
+        <w:t>对于</w:t>
+      </w:r>
+      <w:r>
+        <w:t>pg.1，</w:t>
+      </w:r>
+      <w:r>
+        <w:rPr>
+          <w:rFonts w:hint="eastAsia"/>
+        </w:rPr>
+        <w:t>假设</w:t>
+      </w:r>
+      <w:r>
+        <w:t>其N为3，</w:t>
+      </w:r>
+      <w:r>
+        <w:rPr>
+          <w:rFonts w:hint="eastAsia"/>
+        </w:rPr>
+        <w:t>即</w:t>
+      </w:r>
+      <w:r>
+        <w:t>三副本方式存储，</w:t>
+      </w:r>
+      <w:r>
+        <w:rPr>
+          <w:rFonts w:hint="eastAsia"/>
+        </w:rPr>
+        <w:t>则</w:t>
+      </w:r>
+      <w:r>
+        <w:t>pg.1的分布结果可能是(osd.d, osd.a, osd.m)，</w:t>
+      </w:r>
+      <w:r>
+        <w:rPr>
+          <w:rFonts w:hint="eastAsia"/>
+        </w:rPr>
+        <w:t>在这种</w:t>
+      </w:r>
+      <w:r>
+        <w:t>情况下，</w:t>
+      </w:r>
+      <w:r>
+        <w:rPr>
+          <w:rFonts w:hint="eastAsia"/>
+        </w:rPr>
+        <w:t>pg</w:t>
+      </w:r>
+      <w:r>
+        <w:t>.1</w:t>
+      </w:r>
+      <w:r>
+        <w:rPr>
+          <w:rFonts w:hint="eastAsia"/>
+        </w:rPr>
+        <w:t>的三个实例</w:t>
+      </w:r>
+      <w:r>
+        <w:t>即pg.1a, pg.1b, pg.1c</w:t>
+      </w:r>
+      <w:r>
+        <w:rPr>
+          <w:rFonts w:hint="eastAsia"/>
+        </w:rPr>
+        <w:t>分别</w:t>
+      </w:r>
+      <w:r>
+        <w:t>存储在osd.d, osd.a</w:t>
+      </w:r>
+      <w:r>
+        <w:rPr>
+          <w:rFonts w:hint="eastAsia"/>
+        </w:rPr>
+        <w:t>和</w:t>
+      </w:r>
+      <w:r>
+        <w:t>osd.m</w:t>
+      </w:r>
+      <w:r>
+        <w:rPr>
+          <w:rFonts w:hint="eastAsia"/>
+        </w:rPr>
+        <w:t>上</w:t>
+      </w:r>
+      <w:r>
+        <w:t>。</w:t>
+      </w:r>
+    </w:p>
+    <w:p>
+      <w:pPr>
+        <w:pStyle w:val="a"/>
+        <w:ind w:firstLine="420"/>
+      </w:pPr>
+      <w:r>
+        <w:t>另外，</w:t>
+      </w:r>
+      <w:r>
+        <w:rPr>
+          <w:rFonts w:hint="eastAsia"/>
+        </w:rPr>
+        <w:t>在工程实现</w:t>
+      </w:r>
+      <w:r>
+        <w:t>上，</w:t>
+      </w:r>
+      <w:r>
+        <w:rPr>
+          <w:rFonts w:hint="eastAsia"/>
+        </w:rPr>
+        <w:t>PG</w:t>
+      </w:r>
+      <w:r>
+        <w:t>作为IO的处理单位，</w:t>
+      </w:r>
+      <w:r>
+        <w:rPr>
+          <w:rFonts w:hint="eastAsia"/>
+        </w:rPr>
+        <w:t>即</w:t>
+      </w:r>
+      <w:r>
+        <w:t>每一个PG内部的IO是</w:t>
+      </w:r>
+      <w:r>
+        <w:rPr>
+          <w:rFonts w:hint="eastAsia"/>
+        </w:rPr>
+        <w:t>串行</w:t>
+      </w:r>
+      <w:r>
+        <w:t>处理的，</w:t>
+      </w:r>
+      <w:r>
+        <w:rPr>
+          <w:rFonts w:hint="eastAsia"/>
+        </w:rPr>
+        <w:t>而不同</w:t>
+      </w:r>
+      <w:r>
+        <w:t>PG之前的对象则是并行处理的。</w:t>
+      </w:r>
+    </w:p>
+    <w:p>
+      <w:pPr>
+        <w:pStyle w:val="Heading1"/>
+        <w:rPr>
+          <w:rFonts w:hint="eastAsia"/>
+        </w:rPr>
+      </w:pPr>
+      <w:r>
+        <w:t>2</w:t>
+      </w:r>
+      <w:r>
+        <w:t xml:space="preserve"> </w:t>
+      </w:r>
+      <w:r>
+        <w:t>PG</w:t>
+      </w:r>
+      <w:r>
+        <w:t>实例</w:t>
+      </w:r>
+      <w:r>
         <w:t>状态</w:t>
       </w:r>
     </w:p>
@@ -90,6 +625,9 @@
       </w:pPr>
       <w:r>
         <w:t>PG</w:t>
+      </w:r>
+      <w:r>
+        <w:t>实例</w:t>
       </w:r>
       <w:r>
         <w:rPr>
@@ -261,6 +799,166 @@
         <w:pStyle w:val="a"/>
         <w:ind w:firstLine="420"/>
       </w:pPr>
+    </w:p>
+    <w:p>
+      <w:pPr>
+        <w:pStyle w:val="a"/>
+        <w:ind w:firstLine="420"/>
+      </w:pPr>
+      <w:r>
+        <w:rPr>
+          <w:rFonts w:hint="eastAsia"/>
+        </w:rPr>
+        <w:lastRenderedPageBreak/>
+        <w:t>基于</w:t>
+      </w:r>
+      <w:r>
+        <w:t>PG的各个实例的状态，</w:t>
+      </w:r>
+      <w:r>
+        <w:rPr>
+          <w:rFonts w:hint="eastAsia"/>
+        </w:rPr>
+        <w:t>可以</w:t>
+      </w:r>
+      <w:r>
+        <w:t>定义出PG的状态：</w:t>
+      </w:r>
+    </w:p>
+    <w:p>
+      <w:pPr>
+        <w:pStyle w:val="a"/>
+        <w:numPr>
+          <w:ilvl w:val="0"/>
+          <w:numId w:val="14"/>
+        </w:numPr>
+        <w:ind w:firstLineChars="0"/>
+        <w:rPr>
+          <w:rFonts w:hint="eastAsia"/>
+        </w:rPr>
+      </w:pPr>
+      <w:r>
+        <w:t>Starting：</w:t>
+      </w:r>
+      <w:r>
+        <w:t>PG</w:t>
+      </w:r>
+      <w:r>
+        <w:rPr>
+          <w:rFonts w:hint="eastAsia"/>
+        </w:rPr>
+        <w:t>的</w:t>
+      </w:r>
+      <w:r>
+        <w:t>实例的状态是Initial、</w:t>
+      </w:r>
+      <w:r>
+        <w:rPr>
+          <w:rFonts w:hint="eastAsia"/>
+        </w:rPr>
+        <w:t>Starting</w:t>
+      </w:r>
+      <w:r>
+        <w:t>、</w:t>
+      </w:r>
+      <w:r>
+        <w:rPr>
+          <w:rFonts w:hint="eastAsia"/>
+        </w:rPr>
+        <w:t>Active</w:t>
+      </w:r>
+      <w:r>
+        <w:t>或Disuse；</w:t>
+      </w:r>
+      <w:r>
+        <w:rPr>
+          <w:rFonts w:hint="eastAsia"/>
+        </w:rPr>
+        <w:t>且</w:t>
+      </w:r>
+      <w:r>
+        <w:t>处于Active状态PG实例数目</w:t>
+      </w:r>
+      <w:r>
+        <w:rPr>
+          <w:rFonts w:hint="eastAsia"/>
+        </w:rPr>
+        <w:t>不超过</w:t>
+      </w:r>
+      <w:r>
+        <w:t>一半。</w:t>
+      </w:r>
+    </w:p>
+    <w:p>
+      <w:pPr>
+        <w:pStyle w:val="a"/>
+        <w:numPr>
+          <w:ilvl w:val="0"/>
+          <w:numId w:val="14"/>
+        </w:numPr>
+        <w:ind w:firstLineChars="0"/>
+        <w:rPr>
+          <w:rFonts w:hint="eastAsia"/>
+        </w:rPr>
+      </w:pPr>
+      <w:r>
+        <w:rPr>
+          <w:rFonts w:hint="eastAsia"/>
+        </w:rPr>
+        <w:t>Active</w:t>
+      </w:r>
+      <w:r>
+        <w:t>：</w:t>
+      </w:r>
+      <w:r>
+        <w:t>PG</w:t>
+      </w:r>
+      <w:r>
+        <w:t>处于Active的实例数目超过一半。</w:t>
+      </w:r>
+    </w:p>
+    <w:p>
+      <w:pPr>
+        <w:pStyle w:val="a"/>
+        <w:numPr>
+          <w:ilvl w:val="0"/>
+          <w:numId w:val="14"/>
+        </w:numPr>
+        <w:ind w:firstLineChars="0"/>
+      </w:pPr>
+      <w:r>
+        <w:rPr>
+          <w:rFonts w:hint="eastAsia"/>
+        </w:rPr>
+        <w:t>Incomplete</w:t>
+      </w:r>
+      <w:r>
+        <w:t>：</w:t>
+      </w:r>
+      <w:r>
+        <w:t>PG存在任一实例是InCom</w:t>
+      </w:r>
+      <w:r>
+        <w:rPr>
+          <w:rFonts w:hint="eastAsia"/>
+        </w:rPr>
+        <w:t>plete</w:t>
+      </w:r>
+      <w:r>
+        <w:rPr>
+          <w:rFonts w:hint="eastAsia"/>
+        </w:rPr>
+        <w:t>状态</w:t>
+      </w:r>
+      <w:r>
+        <w:t>。</w:t>
+      </w:r>
+    </w:p>
+    <w:p>
+      <w:pPr>
+        <w:pStyle w:val="a"/>
+        <w:ind w:firstLine="420"/>
+      </w:pPr>
       <w:r>
         <w:rPr>
           <w:rFonts w:hint="eastAsia"/>
@@ -354,7 +1052,13 @@
         <w:rPr>
           <w:rFonts w:hint="eastAsia"/>
         </w:rPr>
-        <w:t>2 PG</w:t>
+        <w:t>3</w:t>
+      </w:r>
+      <w:r>
+        <w:rPr>
+          <w:rFonts w:hint="eastAsia"/>
+        </w:rPr>
+        <w:t xml:space="preserve"> PG</w:t>
       </w:r>
       <w:r>
         <w:t>状态的转换</w:t>
@@ -364,6 +1068,7 @@
       <w:r>
         <w:rPr>
           <w:noProof/>
+          <w:lang w:eastAsia="en-US"/>
         </w:rPr>
         <w:drawing>
           <wp:inline distT="0" distB="0" distL="0" distR="0" wp14:anchorId="5A8EADD3" wp14:editId="7ACB8587">
@@ -612,7 +1317,6 @@
         <w:rPr>
           <w:rFonts w:hint="eastAsia"/>
         </w:rPr>
-        <w:lastRenderedPageBreak/>
         <w:t>都会进入</w:t>
       </w:r>
       <w:r>
@@ -825,6 +1529,7 @@
         <w:rPr>
           <w:rFonts w:hint="eastAsia"/>
         </w:rPr>
+        <w:lastRenderedPageBreak/>
         <w:t>该</w:t>
       </w:r>
       <w:r>
@@ -1127,7 +1832,10 @@
         <w:pStyle w:val="Heading1"/>
       </w:pPr>
       <w:r>
-        <w:t>3 PG</w:t>
+        <w:t>4</w:t>
+      </w:r>
+      <w:r>
+        <w:t xml:space="preserve"> PG</w:t>
       </w:r>
       <w:r>
         <w:rPr>
@@ -1380,11 +2088,7 @@
         <w:t>该</w:t>
       </w:r>
       <w:r>
-        <w:t>PG</w:t>
-      </w:r>
-      <w:r>
-        <w:lastRenderedPageBreak/>
-        <w:t>的</w:t>
+        <w:t>PG的</w:t>
       </w:r>
       <w:r>
         <w:t>所有</w:t>
@@ -1661,6 +2365,7 @@
         <w:rPr>
           <w:rFonts w:hint="eastAsia"/>
         </w:rPr>
+        <w:lastRenderedPageBreak/>
         <w:t>则</w:t>
       </w:r>
       <w:r>
@@ -1796,8 +2501,6 @@
         </w:rPr>
         <w:t>再</w:t>
       </w:r>
-      <w:bookmarkStart w:id="0" w:name="_GoBack"/>
-      <w:bookmarkEnd w:id="0"/>
       <w:r>
         <w:t>需要</w:t>
       </w:r>
@@ -3420,6 +4123,119 @@
     </w:lvl>
   </w:abstractNum>
   <w:abstractNum w:abstractNumId="10">
+    <w:nsid w:val="6C426A99"/>
+    <w:multiLevelType w:val="hybridMultilevel"/>
+    <w:tmpl w:val="5BECEDDC"/>
+    <w:lvl w:ilvl="0" w:tplc="04090001">
+      <w:start w:val="1"/>
+      <w:numFmt w:val="bullet"/>
+      <w:lvlText w:val=""/>
+      <w:lvlJc w:val="left"/>
+      <w:pPr>
+        <w:ind w:left="1140" w:hanging="360"/>
+      </w:pPr>
+      <w:rPr>
+        <w:rFonts w:ascii="Symbol" w:hAnsi="Symbol" w:hint="default"/>
+      </w:rPr>
+    </w:lvl>
+    <w:lvl w:ilvl="1" w:tplc="04090003" w:tentative="1">
+      <w:start w:val="1"/>
+      <w:numFmt w:val="bullet"/>
+      <w:lvlText w:val="o"/>
+      <w:lvlJc w:val="left"/>
+      <w:pPr>
+        <w:ind w:left="1860" w:hanging="360"/>
+      </w:pPr>
+      <w:rPr>
+        <w:rFonts w:ascii="Courier New" w:hAnsi="Courier New" w:cs="Courier New" w:hint="default"/>
+      </w:rPr>
+    </w:lvl>
+    <w:lvl w:ilvl="2" w:tplc="04090005" w:tentative="1">
+      <w:start w:val="1"/>
+      <w:numFmt w:val="bullet"/>
+      <w:lvlText w:val=""/>
+      <w:lvlJc w:val="left"/>
+      <w:pPr>
+        <w:ind w:left="2580" w:hanging="360"/>
+      </w:pPr>
+      <w:rPr>
+        <w:rFonts w:ascii="Wingdings" w:hAnsi="Wingdings" w:hint="default"/>
+      </w:rPr>
+    </w:lvl>
+    <w:lvl w:ilvl="3" w:tplc="04090001" w:tentative="1">
+      <w:start w:val="1"/>
+      <w:numFmt w:val="bullet"/>
+      <w:lvlText w:val=""/>
+      <w:lvlJc w:val="left"/>
+      <w:pPr>
+        <w:ind w:left="3300" w:hanging="360"/>
+      </w:pPr>
+      <w:rPr>
+        <w:rFonts w:ascii="Symbol" w:hAnsi="Symbol" w:hint="default"/>
+      </w:rPr>
+    </w:lvl>
+    <w:lvl w:ilvl="4" w:tplc="04090003" w:tentative="1">
+      <w:start w:val="1"/>
+      <w:numFmt w:val="bullet"/>
+      <w:lvlText w:val="o"/>
+      <w:lvlJc w:val="left"/>
+      <w:pPr>
+        <w:ind w:left="4020" w:hanging="360"/>
+      </w:pPr>
+      <w:rPr>
+        <w:rFonts w:ascii="Courier New" w:hAnsi="Courier New" w:cs="Courier New" w:hint="default"/>
+      </w:rPr>
+    </w:lvl>
+    <w:lvl w:ilvl="5" w:tplc="04090005" w:tentative="1">
+      <w:start w:val="1"/>
+      <w:numFmt w:val="bullet"/>
+      <w:lvlText w:val=""/>
+      <w:lvlJc w:val="left"/>
+      <w:pPr>
+        <w:ind w:left="4740" w:hanging="360"/>
+      </w:pPr>
+      <w:rPr>
+        <w:rFonts w:ascii="Wingdings" w:hAnsi="Wingdings" w:hint="default"/>
+      </w:rPr>
+    </w:lvl>
+    <w:lvl w:ilvl="6" w:tplc="04090001" w:tentative="1">
+      <w:start w:val="1"/>
+      <w:numFmt w:val="bullet"/>
+      <w:lvlText w:val=""/>
+      <w:lvlJc w:val="left"/>
+      <w:pPr>
+        <w:ind w:left="5460" w:hanging="360"/>
+      </w:pPr>
+      <w:rPr>
+        <w:rFonts w:ascii="Symbol" w:hAnsi="Symbol" w:hint="default"/>
+      </w:rPr>
+    </w:lvl>
+    <w:lvl w:ilvl="7" w:tplc="04090003" w:tentative="1">
+      <w:start w:val="1"/>
+      <w:numFmt w:val="bullet"/>
+      <w:lvlText w:val="o"/>
+      <w:lvlJc w:val="left"/>
+      <w:pPr>
+        <w:ind w:left="6180" w:hanging="360"/>
+      </w:pPr>
+      <w:rPr>
+        <w:rFonts w:ascii="Courier New" w:hAnsi="Courier New" w:cs="Courier New" w:hint="default"/>
+      </w:rPr>
+    </w:lvl>
+    <w:lvl w:ilvl="8" w:tplc="04090005" w:tentative="1">
+      <w:start w:val="1"/>
+      <w:numFmt w:val="bullet"/>
+      <w:lvlText w:val=""/>
+      <w:lvlJc w:val="left"/>
+      <w:pPr>
+        <w:ind w:left="6900" w:hanging="360"/>
+      </w:pPr>
+      <w:rPr>
+        <w:rFonts w:ascii="Wingdings" w:hAnsi="Wingdings" w:hint="default"/>
+      </w:rPr>
+    </w:lvl>
+  </w:abstractNum>
+  <w:abstractNum w:abstractNumId="11">
     <w:nsid w:val="7B7801A8"/>
     <w:multiLevelType w:val="multilevel"/>
     <w:tmpl w:val="7B7801A8"/>
@@ -3532,7 +4348,7 @@
       </w:rPr>
     </w:lvl>
   </w:abstractNum>
-  <w:abstractNum w:abstractNumId="11">
+  <w:abstractNum w:abstractNumId="12">
     <w:nsid w:val="7D5F7168"/>
     <w:multiLevelType w:val="hybridMultilevel"/>
     <w:tmpl w:val="E0C6BE30"/>
@@ -3618,7 +4434,7 @@
       </w:pPr>
     </w:lvl>
   </w:abstractNum>
-  <w:abstractNum w:abstractNumId="12">
+  <w:abstractNum w:abstractNumId="13">
     <w:nsid w:val="7EFD12AF"/>
     <w:multiLevelType w:val="hybridMultilevel"/>
     <w:tmpl w:val="EBA01AD6"/>
@@ -3750,25 +4566,28 @@
     <w:abstractNumId w:val="7"/>
   </w:num>
   <w:num w:numId="7">
-    <w:abstractNumId w:val="10"/>
+    <w:abstractNumId w:val="11"/>
   </w:num>
   <w:num w:numId="8">
     <w:abstractNumId w:val="3"/>
   </w:num>
   <w:num w:numId="9">
-    <w:abstractNumId w:val="12"/>
+    <w:abstractNumId w:val="13"/>
   </w:num>
   <w:num w:numId="10">
     <w:abstractNumId w:val="0"/>
   </w:num>
   <w:num w:numId="11">
-    <w:abstractNumId w:val="11"/>
+    <w:abstractNumId w:val="12"/>
   </w:num>
   <w:num w:numId="12">
     <w:abstractNumId w:val="8"/>
   </w:num>
   <w:num w:numId="13">
     <w:abstractNumId w:val="1"/>
+  </w:num>
+  <w:num w:numId="14">
+    <w:abstractNumId w:val="10"/>
   </w:num>
 </w:numbering>
 </file>
@@ -3784,7 +4603,7 @@
     </w:rPrDefault>
     <w:pPrDefault/>
   </w:docDefaults>
-  <w:latentStyles w:defLockedState="0" w:defUIPriority="99" w:defSemiHidden="0" w:defUnhideWhenUsed="0" w:defQFormat="0" w:count="381">
+  <w:latentStyles w:defLockedState="0" w:defUIPriority="99" w:defSemiHidden="0" w:defUnhideWhenUsed="0" w:defQFormat="0" w:count="380">
     <w:lsdException w:name="Normal" w:uiPriority="0" w:qFormat="1"/>
     <w:lsdException w:name="heading 1" w:uiPriority="9" w:qFormat="1"/>
     <w:lsdException w:name="heading 2" w:uiPriority="9" w:unhideWhenUsed="1" w:qFormat="1"/>
@@ -3890,7 +4709,7 @@
     <w:lsdException w:name="HTML Sample" w:semiHidden="1" w:unhideWhenUsed="1"/>
     <w:lsdException w:name="HTML Typewriter" w:semiHidden="1" w:unhideWhenUsed="1"/>
     <w:lsdException w:name="HTML Variable" w:semiHidden="1" w:unhideWhenUsed="1"/>
-    <w:lsdException w:name="Normal Table" w:qFormat="1"/>
+    <w:lsdException w:name="Normal Table" w:semiHidden="1" w:unhideWhenUsed="1" w:qFormat="1"/>
     <w:lsdException w:name="annotation subject" w:semiHidden="1" w:unhideWhenUsed="1"/>
     <w:lsdException w:name="No List" w:semiHidden="1" w:unhideWhenUsed="1"/>
     <w:lsdException w:name="Outline List 1" w:semiHidden="1" w:unhideWhenUsed="1"/>
@@ -3937,8 +4756,10 @@
     <w:lsdException w:name="Table Subtle 2" w:semiHidden="1" w:unhideWhenUsed="1"/>
     <w:lsdException w:name="Table Web 1" w:semiHidden="1" w:unhideWhenUsed="1"/>
     <w:lsdException w:name="Table Web 2" w:semiHidden="1" w:unhideWhenUsed="1"/>
+    <w:lsdException w:name="Table Web 3" w:semiHidden="1" w:unhideWhenUsed="1"/>
     <w:lsdException w:name="Balloon Text" w:semiHidden="1" w:unhideWhenUsed="1" w:qFormat="1"/>
     <w:lsdException w:name="Table Grid" w:uiPriority="39" w:qFormat="1"/>
+    <w:lsdException w:name="Table Theme" w:semiHidden="1" w:unhideWhenUsed="1"/>
     <w:lsdException w:name="Note Level 1" w:semiHidden="1" w:unhideWhenUsed="1"/>
     <w:lsdException w:name="Note Level 2" w:semiHidden="1" w:unhideWhenUsed="1"/>
     <w:lsdException w:name="Note Level 3" w:semiHidden="1" w:unhideWhenUsed="1"/>
@@ -4159,7 +4980,6 @@
     <w:lsdException w:name="List Table 5 Dark Accent 6" w:uiPriority="50"/>
     <w:lsdException w:name="List Table 6 Colorful Accent 6" w:uiPriority="51"/>
     <w:lsdException w:name="List Table 7 Colorful Accent 6" w:uiPriority="52"/>
-    <w:lsdException w:name="Mention" w:semiHidden="1" w:unhideWhenUsed="1"/>
   </w:latentStyles>
   <w:style w:type="paragraph" w:default="1" w:styleId="Normal">
     <w:name w:val="Normal"/>

</xml_diff>